<commit_message>
Added Performance Testing related code changes
</commit_message>
<xml_diff>
--- a/Deliverables/TaskManager_UI_Screenshots.docx
+++ b/Deliverables/TaskManager_UI_Screenshots.docx
@@ -10,8 +10,6 @@
           <w:u w:val="single"/>
         </w:rPr>
       </w:pPr>
-      <w:bookmarkStart w:id="0" w:name="_GoBack"/>
-      <w:bookmarkEnd w:id="0"/>
       <w:r>
         <w:rPr>
           <w:b/>
@@ -444,6 +442,656 @@
           </wp:inline>
         </w:drawing>
       </w:r>
+    </w:p>
+    <w:p>
+      <w:pPr>
+        <w:rPr>
+          <w:b/>
+          <w:sz w:val="28"/>
+          <w:u w:val="single"/>
+        </w:rPr>
+      </w:pPr>
+    </w:p>
+    <w:p>
+      <w:pPr>
+        <w:rPr>
+          <w:b/>
+          <w:sz w:val="28"/>
+          <w:u w:val="single"/>
+        </w:rPr>
+      </w:pPr>
+    </w:p>
+    <w:p>
+      <w:pPr>
+        <w:rPr>
+          <w:b/>
+          <w:sz w:val="28"/>
+          <w:u w:val="single"/>
+        </w:rPr>
+      </w:pPr>
+    </w:p>
+    <w:p>
+      <w:pPr>
+        <w:rPr>
+          <w:b/>
+          <w:sz w:val="28"/>
+          <w:u w:val="single"/>
+        </w:rPr>
+      </w:pPr>
+    </w:p>
+    <w:p>
+      <w:pPr>
+        <w:rPr>
+          <w:b/>
+          <w:sz w:val="28"/>
+          <w:u w:val="single"/>
+        </w:rPr>
+      </w:pPr>
+    </w:p>
+    <w:p>
+      <w:pPr>
+        <w:rPr>
+          <w:b/>
+          <w:sz w:val="28"/>
+          <w:u w:val="single"/>
+        </w:rPr>
+      </w:pPr>
+    </w:p>
+    <w:p>
+      <w:pPr>
+        <w:rPr>
+          <w:b/>
+          <w:sz w:val="28"/>
+          <w:u w:val="single"/>
+        </w:rPr>
+      </w:pPr>
+    </w:p>
+    <w:p>
+      <w:pPr>
+        <w:rPr>
+          <w:b/>
+          <w:sz w:val="28"/>
+          <w:u w:val="single"/>
+        </w:rPr>
+      </w:pPr>
+    </w:p>
+    <w:p>
+      <w:pPr>
+        <w:rPr>
+          <w:b/>
+          <w:sz w:val="28"/>
+          <w:u w:val="single"/>
+        </w:rPr>
+      </w:pPr>
+    </w:p>
+    <w:p>
+      <w:pPr>
+        <w:rPr>
+          <w:b/>
+          <w:sz w:val="28"/>
+          <w:u w:val="single"/>
+        </w:rPr>
+      </w:pPr>
+    </w:p>
+    <w:p>
+      <w:pPr>
+        <w:rPr>
+          <w:b/>
+          <w:sz w:val="28"/>
+          <w:u w:val="single"/>
+        </w:rPr>
+      </w:pPr>
+    </w:p>
+    <w:p>
+      <w:pPr>
+        <w:rPr>
+          <w:b/>
+          <w:sz w:val="28"/>
+          <w:u w:val="single"/>
+        </w:rPr>
+      </w:pPr>
+      <w:r>
+        <w:rPr>
+          <w:b/>
+          <w:sz w:val="28"/>
+          <w:u w:val="single"/>
+        </w:rPr>
+        <w:lastRenderedPageBreak/>
+        <w:t>Validation Screenshots</w:t>
+      </w:r>
+    </w:p>
+    <w:p>
+      <w:pPr>
+        <w:rPr>
+          <w:b/>
+          <w:sz w:val="28"/>
+          <w:u w:val="single"/>
+        </w:rPr>
+      </w:pPr>
+      <w:r>
+        <w:rPr>
+          <w:b/>
+          <w:noProof/>
+          <w:sz w:val="28"/>
+          <w:u w:val="single"/>
+        </w:rPr>
+        <w:drawing>
+          <wp:inline distT="0" distB="0" distL="0" distR="0">
+            <wp:extent cx="5934075" cy="3962400"/>
+            <wp:effectExtent l="0" t="0" r="9525" b="0"/>
+            <wp:docPr id="8" name="Picture 8"/>
+            <wp:cNvGraphicFramePr>
+              <a:graphicFrameLocks xmlns:a="http://schemas.openxmlformats.org/drawingml/2006/main" noChangeAspect="1"/>
+            </wp:cNvGraphicFramePr>
+            <a:graphic xmlns:a="http://schemas.openxmlformats.org/drawingml/2006/main">
+              <a:graphicData uri="http://schemas.openxmlformats.org/drawingml/2006/picture">
+                <pic:pic xmlns:pic="http://schemas.openxmlformats.org/drawingml/2006/picture">
+                  <pic:nvPicPr>
+                    <pic:cNvPr id="0" name="Picture 1"/>
+                    <pic:cNvPicPr>
+                      <a:picLocks noChangeAspect="1" noChangeArrowheads="1"/>
+                    </pic:cNvPicPr>
+                  </pic:nvPicPr>
+                  <pic:blipFill>
+                    <a:blip r:embed="rId11">
+                      <a:extLst>
+                        <a:ext uri="{28A0092B-C50C-407E-A947-70E740481C1C}">
+                          <a14:useLocalDpi xmlns:a14="http://schemas.microsoft.com/office/drawing/2010/main" val="0"/>
+                        </a:ext>
+                      </a:extLst>
+                    </a:blip>
+                    <a:srcRect/>
+                    <a:stretch>
+                      <a:fillRect/>
+                    </a:stretch>
+                  </pic:blipFill>
+                  <pic:spPr bwMode="auto">
+                    <a:xfrm>
+                      <a:off x="0" y="0"/>
+                      <a:ext cx="5934075" cy="3962400"/>
+                    </a:xfrm>
+                    <a:prstGeom prst="rect">
+                      <a:avLst/>
+                    </a:prstGeom>
+                    <a:noFill/>
+                    <a:ln>
+                      <a:noFill/>
+                    </a:ln>
+                  </pic:spPr>
+                </pic:pic>
+              </a:graphicData>
+            </a:graphic>
+          </wp:inline>
+        </w:drawing>
+      </w:r>
+    </w:p>
+    <w:p>
+      <w:pPr>
+        <w:rPr>
+          <w:b/>
+          <w:sz w:val="28"/>
+          <w:u w:val="single"/>
+        </w:rPr>
+      </w:pPr>
+    </w:p>
+    <w:p>
+      <w:pPr>
+        <w:rPr>
+          <w:b/>
+          <w:sz w:val="28"/>
+          <w:u w:val="single"/>
+        </w:rPr>
+      </w:pPr>
+      <w:r>
+        <w:rPr>
+          <w:b/>
+          <w:noProof/>
+          <w:sz w:val="28"/>
+          <w:u w:val="single"/>
+        </w:rPr>
+        <w:lastRenderedPageBreak/>
+        <w:drawing>
+          <wp:inline distT="0" distB="0" distL="0" distR="0">
+            <wp:extent cx="5943600" cy="3952875"/>
+            <wp:effectExtent l="0" t="0" r="0" b="9525"/>
+            <wp:docPr id="9" name="Picture 9"/>
+            <wp:cNvGraphicFramePr>
+              <a:graphicFrameLocks xmlns:a="http://schemas.openxmlformats.org/drawingml/2006/main" noChangeAspect="1"/>
+            </wp:cNvGraphicFramePr>
+            <a:graphic xmlns:a="http://schemas.openxmlformats.org/drawingml/2006/main">
+              <a:graphicData uri="http://schemas.openxmlformats.org/drawingml/2006/picture">
+                <pic:pic xmlns:pic="http://schemas.openxmlformats.org/drawingml/2006/picture">
+                  <pic:nvPicPr>
+                    <pic:cNvPr id="0" name="Picture 2"/>
+                    <pic:cNvPicPr>
+                      <a:picLocks noChangeAspect="1" noChangeArrowheads="1"/>
+                    </pic:cNvPicPr>
+                  </pic:nvPicPr>
+                  <pic:blipFill>
+                    <a:blip r:embed="rId12">
+                      <a:extLst>
+                        <a:ext uri="{28A0092B-C50C-407E-A947-70E740481C1C}">
+                          <a14:useLocalDpi xmlns:a14="http://schemas.microsoft.com/office/drawing/2010/main" val="0"/>
+                        </a:ext>
+                      </a:extLst>
+                    </a:blip>
+                    <a:srcRect/>
+                    <a:stretch>
+                      <a:fillRect/>
+                    </a:stretch>
+                  </pic:blipFill>
+                  <pic:spPr bwMode="auto">
+                    <a:xfrm>
+                      <a:off x="0" y="0"/>
+                      <a:ext cx="5943600" cy="3952875"/>
+                    </a:xfrm>
+                    <a:prstGeom prst="rect">
+                      <a:avLst/>
+                    </a:prstGeom>
+                    <a:noFill/>
+                    <a:ln>
+                      <a:noFill/>
+                    </a:ln>
+                  </pic:spPr>
+                </pic:pic>
+              </a:graphicData>
+            </a:graphic>
+          </wp:inline>
+        </w:drawing>
+      </w:r>
+    </w:p>
+    <w:p>
+      <w:pPr>
+        <w:rPr>
+          <w:b/>
+          <w:sz w:val="28"/>
+          <w:u w:val="single"/>
+        </w:rPr>
+      </w:pPr>
+      <w:r>
+        <w:rPr>
+          <w:b/>
+          <w:noProof/>
+          <w:sz w:val="28"/>
+          <w:u w:val="single"/>
+        </w:rPr>
+        <w:lastRenderedPageBreak/>
+        <w:drawing>
+          <wp:inline distT="0" distB="0" distL="0" distR="0">
+            <wp:extent cx="5124450" cy="5734050"/>
+            <wp:effectExtent l="0" t="0" r="0" b="0"/>
+            <wp:docPr id="10" name="Picture 10"/>
+            <wp:cNvGraphicFramePr>
+              <a:graphicFrameLocks xmlns:a="http://schemas.openxmlformats.org/drawingml/2006/main" noChangeAspect="1"/>
+            </wp:cNvGraphicFramePr>
+            <a:graphic xmlns:a="http://schemas.openxmlformats.org/drawingml/2006/main">
+              <a:graphicData uri="http://schemas.openxmlformats.org/drawingml/2006/picture">
+                <pic:pic xmlns:pic="http://schemas.openxmlformats.org/drawingml/2006/picture">
+                  <pic:nvPicPr>
+                    <pic:cNvPr id="0" name="Picture 3"/>
+                    <pic:cNvPicPr>
+                      <a:picLocks noChangeAspect="1" noChangeArrowheads="1"/>
+                    </pic:cNvPicPr>
+                  </pic:nvPicPr>
+                  <pic:blipFill>
+                    <a:blip r:embed="rId13">
+                      <a:extLst>
+                        <a:ext uri="{28A0092B-C50C-407E-A947-70E740481C1C}">
+                          <a14:useLocalDpi xmlns:a14="http://schemas.microsoft.com/office/drawing/2010/main" val="0"/>
+                        </a:ext>
+                      </a:extLst>
+                    </a:blip>
+                    <a:srcRect/>
+                    <a:stretch>
+                      <a:fillRect/>
+                    </a:stretch>
+                  </pic:blipFill>
+                  <pic:spPr bwMode="auto">
+                    <a:xfrm>
+                      <a:off x="0" y="0"/>
+                      <a:ext cx="5124450" cy="5734050"/>
+                    </a:xfrm>
+                    <a:prstGeom prst="rect">
+                      <a:avLst/>
+                    </a:prstGeom>
+                    <a:noFill/>
+                    <a:ln>
+                      <a:noFill/>
+                    </a:ln>
+                  </pic:spPr>
+                </pic:pic>
+              </a:graphicData>
+            </a:graphic>
+          </wp:inline>
+        </w:drawing>
+      </w:r>
+    </w:p>
+    <w:p>
+      <w:pPr>
+        <w:rPr>
+          <w:b/>
+          <w:sz w:val="28"/>
+          <w:u w:val="single"/>
+        </w:rPr>
+      </w:pPr>
+      <w:r>
+        <w:rPr>
+          <w:b/>
+          <w:noProof/>
+          <w:sz w:val="28"/>
+          <w:u w:val="single"/>
+        </w:rPr>
+        <w:lastRenderedPageBreak/>
+        <w:drawing>
+          <wp:inline distT="0" distB="0" distL="0" distR="0">
+            <wp:extent cx="5181600" cy="5495925"/>
+            <wp:effectExtent l="0" t="0" r="0" b="9525"/>
+            <wp:docPr id="11" name="Picture 11"/>
+            <wp:cNvGraphicFramePr>
+              <a:graphicFrameLocks xmlns:a="http://schemas.openxmlformats.org/drawingml/2006/main" noChangeAspect="1"/>
+            </wp:cNvGraphicFramePr>
+            <a:graphic xmlns:a="http://schemas.openxmlformats.org/drawingml/2006/main">
+              <a:graphicData uri="http://schemas.openxmlformats.org/drawingml/2006/picture">
+                <pic:pic xmlns:pic="http://schemas.openxmlformats.org/drawingml/2006/picture">
+                  <pic:nvPicPr>
+                    <pic:cNvPr id="0" name="Picture 4"/>
+                    <pic:cNvPicPr>
+                      <a:picLocks noChangeAspect="1" noChangeArrowheads="1"/>
+                    </pic:cNvPicPr>
+                  </pic:nvPicPr>
+                  <pic:blipFill>
+                    <a:blip r:embed="rId14">
+                      <a:extLst>
+                        <a:ext uri="{28A0092B-C50C-407E-A947-70E740481C1C}">
+                          <a14:useLocalDpi xmlns:a14="http://schemas.microsoft.com/office/drawing/2010/main" val="0"/>
+                        </a:ext>
+                      </a:extLst>
+                    </a:blip>
+                    <a:srcRect/>
+                    <a:stretch>
+                      <a:fillRect/>
+                    </a:stretch>
+                  </pic:blipFill>
+                  <pic:spPr bwMode="auto">
+                    <a:xfrm>
+                      <a:off x="0" y="0"/>
+                      <a:ext cx="5181600" cy="5495925"/>
+                    </a:xfrm>
+                    <a:prstGeom prst="rect">
+                      <a:avLst/>
+                    </a:prstGeom>
+                    <a:noFill/>
+                    <a:ln>
+                      <a:noFill/>
+                    </a:ln>
+                  </pic:spPr>
+                </pic:pic>
+              </a:graphicData>
+            </a:graphic>
+          </wp:inline>
+        </w:drawing>
+      </w:r>
+    </w:p>
+    <w:p>
+      <w:pPr>
+        <w:rPr>
+          <w:b/>
+          <w:sz w:val="28"/>
+          <w:u w:val="single"/>
+        </w:rPr>
+      </w:pPr>
+    </w:p>
+    <w:p>
+      <w:pPr>
+        <w:rPr>
+          <w:b/>
+          <w:sz w:val="28"/>
+          <w:u w:val="single"/>
+        </w:rPr>
+      </w:pPr>
+    </w:p>
+    <w:p>
+      <w:pPr>
+        <w:rPr>
+          <w:b/>
+          <w:sz w:val="28"/>
+          <w:u w:val="single"/>
+        </w:rPr>
+      </w:pPr>
+    </w:p>
+    <w:p>
+      <w:pPr>
+        <w:rPr>
+          <w:b/>
+          <w:sz w:val="28"/>
+          <w:u w:val="single"/>
+        </w:rPr>
+      </w:pPr>
+    </w:p>
+    <w:p>
+      <w:pPr>
+        <w:rPr>
+          <w:b/>
+          <w:sz w:val="28"/>
+          <w:u w:val="single"/>
+        </w:rPr>
+      </w:pPr>
+    </w:p>
+    <w:p>
+      <w:pPr>
+        <w:rPr>
+          <w:b/>
+          <w:sz w:val="28"/>
+          <w:u w:val="single"/>
+        </w:rPr>
+      </w:pPr>
+    </w:p>
+    <w:p>
+      <w:pPr>
+        <w:rPr>
+          <w:b/>
+          <w:sz w:val="28"/>
+          <w:u w:val="single"/>
+        </w:rPr>
+      </w:pPr>
+    </w:p>
+    <w:p>
+      <w:pPr>
+        <w:rPr>
+          <w:b/>
+          <w:sz w:val="28"/>
+          <w:u w:val="single"/>
+        </w:rPr>
+      </w:pPr>
+      <w:r>
+        <w:rPr>
+          <w:b/>
+          <w:sz w:val="28"/>
+          <w:u w:val="single"/>
+        </w:rPr>
+        <w:lastRenderedPageBreak/>
+        <w:t>UI</w:t>
+      </w:r>
+      <w:r>
+        <w:rPr>
+          <w:b/>
+          <w:sz w:val="28"/>
+          <w:u w:val="single"/>
+        </w:rPr>
+        <w:t xml:space="preserve"> -</w:t>
+      </w:r>
+      <w:r>
+        <w:rPr>
+          <w:b/>
+          <w:sz w:val="28"/>
+          <w:u w:val="single"/>
+        </w:rPr>
+        <w:t xml:space="preserve"> Unit Test Case</w:t>
+      </w:r>
+      <w:r>
+        <w:rPr>
+          <w:b/>
+          <w:sz w:val="28"/>
+          <w:u w:val="single"/>
+        </w:rPr>
+        <w:t>s Screenshot</w:t>
+      </w:r>
+      <w:bookmarkStart w:id="0" w:name="_GoBack"/>
+      <w:bookmarkEnd w:id="0"/>
+    </w:p>
+    <w:p>
+      <w:pPr>
+        <w:rPr>
+          <w:b/>
+          <w:sz w:val="28"/>
+          <w:u w:val="single"/>
+        </w:rPr>
+      </w:pPr>
+      <w:r>
+        <w:rPr>
+          <w:b/>
+          <w:noProof/>
+          <w:sz w:val="28"/>
+          <w:u w:val="single"/>
+        </w:rPr>
+        <w:drawing>
+          <wp:inline distT="0" distB="0" distL="0" distR="0">
+            <wp:extent cx="5943600" cy="6296025"/>
+            <wp:effectExtent l="0" t="0" r="0" b="9525"/>
+            <wp:docPr id="15" name="Picture 15"/>
+            <wp:cNvGraphicFramePr>
+              <a:graphicFrameLocks xmlns:a="http://schemas.openxmlformats.org/drawingml/2006/main" noChangeAspect="1"/>
+            </wp:cNvGraphicFramePr>
+            <a:graphic xmlns:a="http://schemas.openxmlformats.org/drawingml/2006/main">
+              <a:graphicData uri="http://schemas.openxmlformats.org/drawingml/2006/picture">
+                <pic:pic xmlns:pic="http://schemas.openxmlformats.org/drawingml/2006/picture">
+                  <pic:nvPicPr>
+                    <pic:cNvPr id="0" name="Picture 4"/>
+                    <pic:cNvPicPr>
+                      <a:picLocks noChangeAspect="1" noChangeArrowheads="1"/>
+                    </pic:cNvPicPr>
+                  </pic:nvPicPr>
+                  <pic:blipFill>
+                    <a:blip r:embed="rId15">
+                      <a:extLst>
+                        <a:ext uri="{28A0092B-C50C-407E-A947-70E740481C1C}">
+                          <a14:useLocalDpi xmlns:a14="http://schemas.microsoft.com/office/drawing/2010/main" val="0"/>
+                        </a:ext>
+                      </a:extLst>
+                    </a:blip>
+                    <a:srcRect/>
+                    <a:stretch>
+                      <a:fillRect/>
+                    </a:stretch>
+                  </pic:blipFill>
+                  <pic:spPr bwMode="auto">
+                    <a:xfrm>
+                      <a:off x="0" y="0"/>
+                      <a:ext cx="5943600" cy="6296025"/>
+                    </a:xfrm>
+                    <a:prstGeom prst="rect">
+                      <a:avLst/>
+                    </a:prstGeom>
+                    <a:noFill/>
+                    <a:ln>
+                      <a:noFill/>
+                    </a:ln>
+                  </pic:spPr>
+                </pic:pic>
+              </a:graphicData>
+            </a:graphic>
+          </wp:inline>
+        </w:drawing>
+      </w:r>
+      <w:r>
+        <w:rPr>
+          <w:noProof/>
+        </w:rPr>
+        <mc:AlternateContent>
+          <mc:Choice Requires="wps">
+            <w:drawing>
+              <wp:inline distT="0" distB="0" distL="0" distR="0" wp14:anchorId="2924C8CC" wp14:editId="2C786378">
+                <wp:extent cx="304800" cy="304800"/>
+                <wp:effectExtent l="0" t="0" r="0" b="0"/>
+                <wp:docPr id="13" name="AutoShape 3" descr="https://atlanticowa.mail.trafigura.com/owa/attachment.ashx?id=RgAAAAAITLY6iMgLQ4gZtIQF7lukBwAkoScaQjfHRJ%2biOh5SFZpuAAAAAlYVAABfLwghY9LdSLSmcp9yOG%2bfADsE0w5%2bAAAJ&amp;attcnt=1&amp;attid0=EABzsnaIlbfpTbrFw6dDb4FO&amp;attcid0=image001.png%4001D4B6F6.3EB0EF20"/>
+                <wp:cNvGraphicFramePr>
+                  <a:graphicFrameLocks xmlns:a="http://schemas.openxmlformats.org/drawingml/2006/main" noChangeAspect="1"/>
+                </wp:cNvGraphicFramePr>
+                <a:graphic xmlns:a="http://schemas.openxmlformats.org/drawingml/2006/main">
+                  <a:graphicData uri="http://schemas.microsoft.com/office/word/2010/wordprocessingShape">
+                    <wps:wsp>
+                      <wps:cNvSpPr>
+                        <a:spLocks noChangeAspect="1" noChangeArrowheads="1"/>
+                      </wps:cNvSpPr>
+                      <wps:spPr bwMode="auto">
+                        <a:xfrm>
+                          <a:off x="0" y="0"/>
+                          <a:ext cx="304800" cy="304800"/>
+                        </a:xfrm>
+                        <a:prstGeom prst="rect">
+                          <a:avLst/>
+                        </a:prstGeom>
+                        <a:noFill/>
+                        <a:ln>
+                          <a:noFill/>
+                        </a:ln>
+                        <a:extLst>
+                          <a:ext uri="{909E8E84-426E-40DD-AFC4-6F175D3DCCD1}">
+                            <a14:hiddenFill xmlns:a14="http://schemas.microsoft.com/office/drawing/2010/main">
+                              <a:solidFill>
+                                <a:srgbClr val="FFFFFF"/>
+                              </a:solidFill>
+                            </a14:hiddenFill>
+                          </a:ext>
+                          <a:ext uri="{91240B29-F687-4F45-9708-019B960494DF}">
+                            <a14:hiddenLine xmlns:a14="http://schemas.microsoft.com/office/drawing/2010/main" w="9525">
+                              <a:solidFill>
+                                <a:srgbClr val="000000"/>
+                              </a:solidFill>
+                              <a:miter lim="800000"/>
+                              <a:headEnd/>
+                              <a:tailEnd/>
+                            </a14:hiddenLine>
+                          </a:ext>
+                        </a:extLst>
+                      </wps:spPr>
+                      <wps:bodyPr rot="0" vert="horz" wrap="square" lIns="91440" tIns="45720" rIns="91440" bIns="45720" anchor="t" anchorCtr="0" upright="1">
+                        <a:noAutofit/>
+                      </wps:bodyPr>
+                    </wps:wsp>
+                  </a:graphicData>
+                </a:graphic>
+              </wp:inline>
+            </w:drawing>
+          </mc:Choice>
+          <mc:Fallback>
+            <w:pict>
+              <v:rect w14:anchorId="3DBB6D4D" id="AutoShape 3" o:spid="_x0000_s1026" alt="https://atlanticowa.mail.trafigura.com/owa/attachment.ashx?id=RgAAAAAITLY6iMgLQ4gZtIQF7lukBwAkoScaQjfHRJ%2biOh5SFZpuAAAAAlYVAABfLwghY9LdSLSmcp9yOG%2bfADsE0w5%2bAAAJ&amp;attcnt=1&amp;attid0=EABzsnaIlbfpTbrFw6dDb4FO&amp;attcid0=image001.png%4001D4B6F6.3EB0EF20" style="width:24pt;height:24pt;visibility:visible;mso-wrap-style:square;mso-left-percent:-10001;mso-top-percent:-10001;mso-position-horizontal:absolute;mso-position-horizontal-relative:char;mso-position-vertical:absolute;mso-position-vertical-relative:line;mso-left-percent:-10001;mso-top-percent:-10001;v-text-anchor:top" o:gfxdata="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" filled="f" stroked="f">
+                <o:lock v:ext="edit" aspectratio="t"/>
+                <w10:anchorlock/>
+              </v:rect>
+            </w:pict>
+          </mc:Fallback>
+        </mc:AlternateContent>
+      </w:r>
+    </w:p>
+    <w:p>
+      <w:pPr>
+        <w:rPr>
+          <w:b/>
+          <w:sz w:val="28"/>
+          <w:u w:val="single"/>
+        </w:rPr>
+      </w:pPr>
+    </w:p>
+    <w:p>
+      <w:pPr>
+        <w:rPr>
+          <w:b/>
+          <w:sz w:val="28"/>
+          <w:u w:val="single"/>
+        </w:rPr>
+      </w:pPr>
     </w:p>
     <w:sectPr>
       <w:pgSz w:w="12240" w:h="15840"/>

</xml_diff>